<commit_message>
Commit adicion de documentacion
</commit_message>
<xml_diff>
--- a/src/main/resources/PSP1.1 Project Plan Summary.docx
+++ b/src/main/resources/PSP1.1 Project Plan Summary.docx
@@ -367,12 +367,6 @@
         <w:gridCol w:w="1685"/>
       </w:tblGrid>
       <w:tr>
-        <w:tblPrEx>
-          <w:tblCellMar>
-            <w:top w:w="0" w:type="dxa"/>
-            <w:bottom w:w="0" w:type="dxa"/>
-          </w:tblCellMar>
-        </w:tblPrEx>
         <w:trPr>
           <w:cantSplit/>
         </w:trPr>
@@ -499,12 +493,6 @@
         </w:tc>
       </w:tr>
       <w:tr>
-        <w:tblPrEx>
-          <w:tblCellMar>
-            <w:top w:w="0" w:type="dxa"/>
-            <w:bottom w:w="0" w:type="dxa"/>
-          </w:tblCellMar>
-        </w:tblPrEx>
         <w:trPr>
           <w:cantSplit/>
         </w:trPr>
@@ -663,12 +651,6 @@
         </w:tc>
       </w:tr>
       <w:tr>
-        <w:tblPrEx>
-          <w:tblCellMar>
-            <w:top w:w="0" w:type="dxa"/>
-            <w:bottom w:w="0" w:type="dxa"/>
-          </w:tblCellMar>
-        </w:tblPrEx>
         <w:trPr>
           <w:cantSplit/>
         </w:trPr>
@@ -793,12 +775,6 @@
         </w:tc>
       </w:tr>
       <w:tr>
-        <w:tblPrEx>
-          <w:tblCellMar>
-            <w:top w:w="0" w:type="dxa"/>
-            <w:bottom w:w="0" w:type="dxa"/>
-          </w:tblCellMar>
-        </w:tblPrEx>
         <w:trPr>
           <w:cantSplit/>
         </w:trPr>
@@ -922,12 +898,6 @@
         </w:tc>
       </w:tr>
       <w:tr>
-        <w:tblPrEx>
-          <w:tblCellMar>
-            <w:top w:w="0" w:type="dxa"/>
-            <w:bottom w:w="0" w:type="dxa"/>
-          </w:tblCellMar>
-        </w:tblPrEx>
         <w:trPr>
           <w:cantSplit/>
         </w:trPr>
@@ -1012,12 +982,6 @@
         </w:tc>
       </w:tr>
       <w:tr>
-        <w:tblPrEx>
-          <w:tblCellMar>
-            <w:top w:w="0" w:type="dxa"/>
-            <w:bottom w:w="0" w:type="dxa"/>
-          </w:tblCellMar>
-        </w:tblPrEx>
         <w:trPr>
           <w:cantSplit/>
         </w:trPr>
@@ -1110,12 +1074,6 @@
         </w:tc>
       </w:tr>
       <w:tr>
-        <w:tblPrEx>
-          <w:tblCellMar>
-            <w:top w:w="0" w:type="dxa"/>
-            <w:bottom w:w="0" w:type="dxa"/>
-          </w:tblCellMar>
-        </w:tblPrEx>
         <w:trPr>
           <w:cantSplit/>
         </w:trPr>
@@ -1243,12 +1201,6 @@
         </w:tc>
       </w:tr>
       <w:tr>
-        <w:tblPrEx>
-          <w:tblCellMar>
-            <w:top w:w="0" w:type="dxa"/>
-            <w:bottom w:w="0" w:type="dxa"/>
-          </w:tblCellMar>
-        </w:tblPrEx>
         <w:trPr>
           <w:cantSplit/>
         </w:trPr>
@@ -1373,12 +1325,6 @@
         </w:tc>
       </w:tr>
       <w:tr>
-        <w:tblPrEx>
-          <w:tblCellMar>
-            <w:top w:w="0" w:type="dxa"/>
-            <w:bottom w:w="0" w:type="dxa"/>
-          </w:tblCellMar>
-        </w:tblPrEx>
         <w:trPr>
           <w:cantSplit/>
         </w:trPr>
@@ -9085,41 +9031,6 @@
         </w:tc>
       </w:tr>
     </w:tbl>
-    <w:p>
-      <w:pPr>
-        <w:pStyle w:val="FormTitle"/>
-      </w:pPr>
-    </w:p>
-    <w:p>
-      <w:pPr>
-        <w:pStyle w:val="FormTitle"/>
-      </w:pPr>
-    </w:p>
-    <w:p>
-      <w:pPr>
-        <w:pStyle w:val="FormTitle"/>
-      </w:pPr>
-    </w:p>
-    <w:p>
-      <w:pPr>
-        <w:pStyle w:val="FormTitle"/>
-      </w:pPr>
-    </w:p>
-    <w:p>
-      <w:pPr>
-        <w:pStyle w:val="FormTitle"/>
-      </w:pPr>
-    </w:p>
-    <w:p>
-      <w:pPr>
-        <w:pStyle w:val="FormTitle"/>
-      </w:pPr>
-    </w:p>
-    <w:p>
-      <w:pPr>
-        <w:pStyle w:val="FormTitle"/>
-      </w:pPr>
-    </w:p>
     <w:p>
       <w:pPr>
         <w:pStyle w:val="FormTitle"/>

</xml_diff>